<commit_message>
FPVTL-1970 update header a bit
</commit_message>
<xml_diff>
--- a/src/main/resources/templates/CustomOrderHeader.docx
+++ b/src/main/resources/templates/CustomOrderHeader.docx
@@ -17,27 +17,73 @@
         <w:tblLook w:val="04A0" w:firstRow="1" w:lastRow="0" w:firstColumn="1" w:lastColumn="0" w:noHBand="0" w:noVBand="1"/>
       </w:tblPr>
       <w:tblGrid>
-        <w:gridCol w:w="3080"/>
-        <w:gridCol w:w="3081"/>
+        <w:gridCol w:w="1809"/>
+        <w:gridCol w:w="4352"/>
         <w:gridCol w:w="3081"/>
       </w:tblGrid>
       <w:tr>
         <w:tc>
           <w:tcPr>
-            <w:tcW w:w="3080" w:type="dxa"/>
-          </w:tcPr>
-          <w:p>
-            <w:pPr>
-              <w:jc w:val="center"/>
-              <w:rPr>
-                <w:b/>
-              </w:rPr>
-            </w:pPr>
-          </w:p>
-        </w:tc>
-        <w:tc>
-          <w:tcPr>
-            <w:tcW w:w="3081" w:type="dxa"/>
+            <w:tcW w:w="1809" w:type="dxa"/>
+          </w:tcPr>
+          <w:p>
+            <w:pPr>
+              <w:rPr>
+                <w:b/>
+              </w:rPr>
+            </w:pPr>
+            <w:r>
+              <w:rPr>
+                <w:b/>
+                <w:noProof/>
+              </w:rPr>
+              <w:drawing>
+                <wp:inline distT="0" distB="0" distL="0" distR="0" wp14:anchorId="77209F1A" wp14:editId="4C4C8D37">
+                  <wp:extent cx="857205" cy="713740"/>
+                  <wp:effectExtent l="0" t="0" r="0" b="0"/>
+                  <wp:docPr id="2" name="Picture 2" descr="A black and white logo&#10;&#10;Description automatically generated"/>
+                  <wp:cNvGraphicFramePr>
+                    <a:graphicFrameLocks xmlns:a="http://schemas.openxmlformats.org/drawingml/2006/main" noChangeAspect="1"/>
+                  </wp:cNvGraphicFramePr>
+                  <a:graphic xmlns:a="http://schemas.openxmlformats.org/drawingml/2006/main">
+                    <a:graphicData uri="http://schemas.openxmlformats.org/drawingml/2006/picture">
+                      <pic:pic xmlns:pic="http://schemas.openxmlformats.org/drawingml/2006/picture">
+                        <pic:nvPicPr>
+                          <pic:cNvPr id="2" name="Picture 2" descr="A black and white logo&#10;&#10;Description automatically generated"/>
+                          <pic:cNvPicPr/>
+                        </pic:nvPicPr>
+                        <pic:blipFill>
+                          <a:blip r:embed="rId4" cstate="print">
+                            <a:extLst>
+                              <a:ext uri="{28A0092B-C50C-407E-A947-70E740481C1C}">
+                                <a14:useLocalDpi xmlns:a14="http://schemas.microsoft.com/office/drawing/2010/main" val="0"/>
+                              </a:ext>
+                            </a:extLst>
+                          </a:blip>
+                          <a:stretch>
+                            <a:fillRect/>
+                          </a:stretch>
+                        </pic:blipFill>
+                        <pic:spPr>
+                          <a:xfrm>
+                            <a:off x="0" y="0"/>
+                            <a:ext cx="912775" cy="760010"/>
+                          </a:xfrm>
+                          <a:prstGeom prst="rect">
+                            <a:avLst/>
+                          </a:prstGeom>
+                        </pic:spPr>
+                      </pic:pic>
+                    </a:graphicData>
+                  </a:graphic>
+                </wp:inline>
+              </w:drawing>
+            </w:r>
+          </w:p>
+        </w:tc>
+        <w:tc>
+          <w:tcPr>
+            <w:tcW w:w="4352" w:type="dxa"/>
           </w:tcPr>
           <w:p>
             <w:pPr>
@@ -106,7 +152,7 @@
       <w:tr>
         <w:tc>
           <w:tcPr>
-            <w:tcW w:w="3080" w:type="dxa"/>
+            <w:tcW w:w="1809" w:type="dxa"/>
           </w:tcPr>
           <w:p>
             <w:pPr>
@@ -119,7 +165,7 @@
         </w:tc>
         <w:tc>
           <w:tcPr>
-            <w:tcW w:w="3081" w:type="dxa"/>
+            <w:tcW w:w="4352" w:type="dxa"/>
           </w:tcPr>
           <w:p>
             <w:pPr>
@@ -174,7 +220,7 @@
       <w:tr>
         <w:tc>
           <w:tcPr>
-            <w:tcW w:w="3080" w:type="dxa"/>
+            <w:tcW w:w="1809" w:type="dxa"/>
           </w:tcPr>
           <w:p>
             <w:pPr>
@@ -187,7 +233,7 @@
         </w:tc>
         <w:tc>
           <w:tcPr>
-            <w:tcW w:w="3081" w:type="dxa"/>
+            <w:tcW w:w="4352" w:type="dxa"/>
           </w:tcPr>
           <w:p>
             <w:pPr>
@@ -215,7 +261,7 @@
       <w:tr>
         <w:tc>
           <w:tcPr>
-            <w:tcW w:w="3080" w:type="dxa"/>
+            <w:tcW w:w="1809" w:type="dxa"/>
           </w:tcPr>
           <w:p>
             <w:pPr>
@@ -228,7 +274,7 @@
         </w:tc>
         <w:tc>
           <w:tcPr>
-            <w:tcW w:w="3081" w:type="dxa"/>
+            <w:tcW w:w="4352" w:type="dxa"/>
           </w:tcPr>
           <w:p>
             <w:pPr>
@@ -256,7 +302,7 @@
       <w:tr>
         <w:tc>
           <w:tcPr>
-            <w:tcW w:w="3080" w:type="dxa"/>
+            <w:tcW w:w="1809" w:type="dxa"/>
           </w:tcPr>
           <w:p>
             <w:pPr>
@@ -269,7 +315,7 @@
         </w:tc>
         <w:tc>
           <w:tcPr>
-            <w:tcW w:w="3081" w:type="dxa"/>
+            <w:tcW w:w="4352" w:type="dxa"/>
           </w:tcPr>
           <w:p>
             <w:pPr>
@@ -661,13 +707,7 @@
         <w:ind w:firstLine="720"/>
       </w:pPr>
       <w:r>
-        <w:t>{{respondent</w:t>
-      </w:r>
-      <w:r>
-        <w:t>2</w:t>
-      </w:r>
-      <w:r>
-        <w:t>RepresentativeName}}</w:t>
+        <w:t>{{respondent2RepresentativeName}}</w:t>
       </w:r>
     </w:p>
     <w:p>
@@ -678,19 +718,7 @@
         <w:rPr>
           <w:b/>
         </w:rPr>
-        <w:t>{{respondent</w:t>
-      </w:r>
-      <w:r>
-        <w:rPr>
-          <w:b/>
-        </w:rPr>
-        <w:t>2</w:t>
-      </w:r>
-      <w:r>
-        <w:rPr>
-          <w:b/>
-        </w:rPr>
-        <w:t>Name}}</w:t>
+        <w:t>{{respondent2Name}}</w:t>
       </w:r>
     </w:p>
     <w:p>
@@ -698,13 +726,7 @@
         <w:ind w:firstLine="720"/>
       </w:pPr>
       <w:r>
-        <w:t>{{respondent</w:t>
-      </w:r>
-      <w:r>
-        <w:t>2</w:t>
-      </w:r>
-      <w:r>
-        <w:t>RelationshipClause}}</w:t>
+        <w:t>{{respondent2RelationshipClause}}</w:t>
       </w:r>
     </w:p>
     <w:p>
@@ -723,19 +745,7 @@
         <w:rPr>
           <w:b/>
         </w:rPr>
-        <w:t>{{respondent</w:t>
-      </w:r>
-      <w:r>
-        <w:rPr>
-          <w:b/>
-        </w:rPr>
-        <w:t>3</w:t>
-      </w:r>
-      <w:r>
-        <w:rPr>
-          <w:b/>
-        </w:rPr>
-        <w:t>Name}}</w:t>
+        <w:t>{{respondent3Name}}</w:t>
       </w:r>
     </w:p>
     <w:p>
@@ -743,13 +753,7 @@
         <w:ind w:firstLine="720"/>
       </w:pPr>
       <w:r>
-        <w:t>{{respondent</w:t>
-      </w:r>
-      <w:r>
-        <w:t>3</w:t>
-      </w:r>
-      <w:r>
-        <w:t>RelationshipClause}}</w:t>
+        <w:t>{{respondent3RelationshipClause}}</w:t>
       </w:r>
     </w:p>
     <w:p>
@@ -757,13 +761,7 @@
         <w:ind w:firstLine="720"/>
       </w:pPr>
       <w:r>
-        <w:t>{{respondent</w:t>
-      </w:r>
-      <w:r>
-        <w:t>3</w:t>
-      </w:r>
-      <w:r>
-        <w:t>RepresentativeName}}</w:t>
+        <w:t>{{respondent3RepresentativeName}}</w:t>
       </w:r>
     </w:p>
     <w:p>
@@ -1287,7 +1285,6 @@
   <w:style w:type="character" w:default="1" w:styleId="DefaultParagraphFont">
     <w:name w:val="Default Paragraph Font"/>
     <w:uiPriority w:val="1"/>
-    <w:semiHidden/>
     <w:unhideWhenUsed/>
   </w:style>
   <w:style w:type="table" w:default="1" w:styleId="TableNormal">

</xml_diff>

<commit_message>
FPVTL-1970 update header a bit add court image
</commit_message>
<xml_diff>
--- a/src/main/resources/templates/CustomOrderHeader.docx
+++ b/src/main/resources/templates/CustomOrderHeader.docx
@@ -17,9 +17,9 @@
         <w:tblLook w:val="04A0" w:firstRow="1" w:lastRow="0" w:firstColumn="1" w:lastColumn="0" w:noHBand="0" w:noVBand="1"/>
       </w:tblPr>
       <w:tblGrid>
-        <w:gridCol w:w="1797"/>
-        <w:gridCol w:w="4215"/>
-        <w:gridCol w:w="3014"/>
+        <w:gridCol w:w="1783"/>
+        <w:gridCol w:w="4224"/>
+        <w:gridCol w:w="3019"/>
       </w:tblGrid>
       <w:tr>
         <w:tc>
@@ -38,10 +38,10 @@
                 <w:noProof/>
               </w:rPr>
               <w:drawing>
-                <wp:inline distT="0" distB="0" distL="0" distR="0" wp14:anchorId="77209F1A" wp14:editId="4C4C8D37">
-                  <wp:extent cx="857205" cy="713740"/>
-                  <wp:effectExtent l="0" t="0" r="0" b="0"/>
-                  <wp:docPr id="2" name="Picture 2" descr="A black and white logo&#10;&#10;Description automatically generated"/>
+                <wp:inline distT="0" distB="0" distL="0" distR="0" wp14:anchorId="2A817F1E" wp14:editId="708400B3">
+                  <wp:extent cx="655869" cy="546100"/>
+                  <wp:effectExtent l="0" t="0" r="5080" b="0"/>
+                  <wp:docPr id="1" name="Picture 1" descr="A black and white logo&#10;&#10;Description automatically generated"/>
                   <wp:cNvGraphicFramePr>
                     <a:graphicFrameLocks xmlns:a="http://schemas.openxmlformats.org/drawingml/2006/main" noChangeAspect="1"/>
                   </wp:cNvGraphicFramePr>
@@ -49,7 +49,7 @@
                     <a:graphicData uri="http://schemas.openxmlformats.org/drawingml/2006/picture">
                       <pic:pic xmlns:pic="http://schemas.openxmlformats.org/drawingml/2006/picture">
                         <pic:nvPicPr>
-                          <pic:cNvPr id="2" name="Picture 2" descr="A black and white logo&#10;&#10;Description automatically generated"/>
+                          <pic:cNvPr id="1" name="Picture 1" descr="A black and white logo&#10;&#10;Description automatically generated"/>
                           <pic:cNvPicPr/>
                         </pic:nvPicPr>
                         <pic:blipFill>
@@ -67,7 +67,7 @@
                         <pic:spPr>
                           <a:xfrm>
                             <a:off x="0" y="0"/>
-                            <a:ext cx="912775" cy="760010"/>
+                            <a:ext cx="696277" cy="579745"/>
                           </a:xfrm>
                           <a:prstGeom prst="rect">
                             <a:avLst/>

</xml_diff>

<commit_message>
FPVTL-1970 update header a bit and court image position
</commit_message>
<xml_diff>
--- a/src/main/resources/templates/CustomOrderHeader.docx
+++ b/src/main/resources/templates/CustomOrderHeader.docx
@@ -17,14 +17,15 @@
         <w:tblLook w:val="04A0" w:firstRow="1" w:lastRow="0" w:firstColumn="1" w:lastColumn="0" w:noHBand="0" w:noVBand="1"/>
       </w:tblPr>
       <w:tblGrid>
-        <w:gridCol w:w="1783"/>
-        <w:gridCol w:w="4224"/>
-        <w:gridCol w:w="3019"/>
+        <w:gridCol w:w="1560"/>
+        <w:gridCol w:w="4446"/>
+        <w:gridCol w:w="3020"/>
       </w:tblGrid>
       <w:tr>
         <w:tc>
           <w:tcPr>
-            <w:tcW w:w="1809" w:type="dxa"/>
+            <w:tcW w:w="1560" w:type="dxa"/>
+            <w:vMerge w:val="restart"/>
           </w:tcPr>
           <w:p>
             <w:pPr>
@@ -38,9 +39,9 @@
                 <w:noProof/>
               </w:rPr>
               <w:drawing>
-                <wp:inline distT="0" distB="0" distL="0" distR="0" wp14:anchorId="2A817F1E" wp14:editId="708400B3">
-                  <wp:extent cx="655869" cy="546100"/>
-                  <wp:effectExtent l="0" t="0" r="5080" b="0"/>
+                <wp:inline distT="0" distB="0" distL="0" distR="0" wp14:anchorId="01F02FA8" wp14:editId="3C088AB7">
+                  <wp:extent cx="746760" cy="622300"/>
+                  <wp:effectExtent l="0" t="0" r="2540" b="0"/>
                   <wp:docPr id="1" name="Picture 1" descr="A black and white logo&#10;&#10;Description automatically generated"/>
                   <wp:cNvGraphicFramePr>
                     <a:graphicFrameLocks xmlns:a="http://schemas.openxmlformats.org/drawingml/2006/main" noChangeAspect="1"/>
@@ -67,7 +68,7 @@
                         <pic:spPr>
                           <a:xfrm>
                             <a:off x="0" y="0"/>
-                            <a:ext cx="696277" cy="579745"/>
+                            <a:ext cx="747107" cy="622589"/>
                           </a:xfrm>
                           <a:prstGeom prst="rect">
                             <a:avLst/>
@@ -83,7 +84,7 @@
         </w:tc>
         <w:tc>
           <w:tcPr>
-            <w:tcW w:w="4352" w:type="dxa"/>
+            <w:tcW w:w="4446" w:type="dxa"/>
           </w:tcPr>
           <w:p>
             <w:pPr>
@@ -113,7 +114,7 @@
         </w:tc>
         <w:tc>
           <w:tcPr>
-            <w:tcW w:w="3081" w:type="dxa"/>
+            <w:tcW w:w="3020" w:type="dxa"/>
           </w:tcPr>
           <w:p>
             <w:pPr>
@@ -150,11 +151,11 @@
       <w:tr>
         <w:tc>
           <w:tcPr>
-            <w:tcW w:w="1809" w:type="dxa"/>
+            <w:tcW w:w="1560" w:type="dxa"/>
+            <w:vMerge/>
           </w:tcPr>
           <w:p>
             <w:pPr>
-              <w:jc w:val="center"/>
               <w:rPr>
                 <w:b/>
               </w:rPr>
@@ -163,21 +164,36 @@
         </w:tc>
         <w:tc>
           <w:tcPr>
-            <w:tcW w:w="4352" w:type="dxa"/>
-          </w:tcPr>
-          <w:p>
-            <w:r>
-              <w:t xml:space="preserve">   </w:t>
-            </w:r>
-            <w:r>
+            <w:tcW w:w="4446" w:type="dxa"/>
+          </w:tcPr>
+          <w:p>
+            <w:pPr>
+              <w:rPr>
+                <w:b/>
+                <w:bCs/>
+              </w:rPr>
+            </w:pPr>
+            <w:r>
+              <w:rPr>
+                <w:b/>
+                <w:bCs/>
+              </w:rPr>
               <w:t>{{</w:t>
             </w:r>
             <w:proofErr w:type="spellStart"/>
             <w:r>
+              <w:rPr>
+                <w:b/>
+                <w:bCs/>
+              </w:rPr>
               <w:t>courtName</w:t>
             </w:r>
             <w:proofErr w:type="spellEnd"/>
             <w:r>
+              <w:rPr>
+                <w:b/>
+                <w:bCs/>
+              </w:rPr>
               <w:t>}}</w:t>
             </w:r>
           </w:p>
@@ -191,26 +207,36 @@
         </w:tc>
         <w:tc>
           <w:tcPr>
-            <w:tcW w:w="3081" w:type="dxa"/>
+            <w:tcW w:w="3020" w:type="dxa"/>
           </w:tcPr>
           <w:p>
             <w:pPr>
               <w:rPr>
                 <w:b/>
+                <w:bCs/>
               </w:rPr>
             </w:pPr>
             <w:r>
-              <w:t xml:space="preserve">   </w:t>
-            </w:r>
-            <w:r>
+              <w:rPr>
+                <w:b/>
+                <w:bCs/>
+              </w:rPr>
               <w:t>{{</w:t>
             </w:r>
             <w:proofErr w:type="spellStart"/>
             <w:r>
+              <w:rPr>
+                <w:b/>
+                <w:bCs/>
+              </w:rPr>
               <w:t>caseNumber</w:t>
             </w:r>
             <w:proofErr w:type="spellEnd"/>
             <w:r>
+              <w:rPr>
+                <w:b/>
+                <w:bCs/>
+              </w:rPr>
               <w:t>}}</w:t>
             </w:r>
           </w:p>
@@ -257,6 +283,7 @@
               <w:top w:w="57" w:type="dxa"/>
               <w:bottom w:w="57" w:type="dxa"/>
             </w:tcMar>
+            <w:vAlign w:val="center"/>
           </w:tcPr>
           <w:p>
             <w:pPr>
@@ -292,13 +319,6 @@
               </w:rPr>
               <w:t>}}</w:t>
             </w:r>
-          </w:p>
-          <w:p>
-            <w:pPr>
-              <w:rPr>
-                <w:b/>
-              </w:rPr>
-            </w:pPr>
           </w:p>
         </w:tc>
       </w:tr>
@@ -389,6 +409,35 @@
           <w:tcPr>
             <w:tcW w:w="3118" w:type="dxa"/>
           </w:tcPr>
+          <w:p/>
+        </w:tc>
+        <w:tc>
+          <w:tcPr>
+            <w:tcW w:w="2221" w:type="dxa"/>
+          </w:tcPr>
+          <w:p/>
+        </w:tc>
+        <w:tc>
+          <w:tcPr>
+            <w:tcW w:w="2253" w:type="dxa"/>
+          </w:tcPr>
+          <w:p/>
+        </w:tc>
+      </w:tr>
+      <w:tr>
+        <w:trPr>
+          <w:trHeight w:val="403"/>
+        </w:trPr>
+        <w:tc>
+          <w:tcPr>
+            <w:tcW w:w="1418" w:type="dxa"/>
+          </w:tcPr>
+          <w:p/>
+        </w:tc>
+        <w:tc>
+          <w:tcPr>
+            <w:tcW w:w="3118" w:type="dxa"/>
+          </w:tcPr>
           <w:p>
             <w:r>
               <w:t>{{children</w:t>
@@ -492,15 +541,33 @@
     <w:p/>
     <w:p>
       <w:r>
-        <w:t>Before {{</w:t>
+        <w:t xml:space="preserve">Before </w:t>
+      </w:r>
+      <w:r>
+        <w:rPr>
+          <w:b/>
+          <w:bCs/>
+        </w:rPr>
+        <w:t>{{</w:t>
       </w:r>
       <w:proofErr w:type="spellStart"/>
       <w:r>
+        <w:rPr>
+          <w:b/>
+          <w:bCs/>
+        </w:rPr>
         <w:t>judgeName</w:t>
       </w:r>
       <w:proofErr w:type="spellEnd"/>
       <w:r>
-        <w:t>}} on {{</w:t>
+        <w:rPr>
+          <w:b/>
+          <w:bCs/>
+        </w:rPr>
+        <w:t>}}</w:t>
+      </w:r>
+      <w:r>
+        <w:t xml:space="preserve"> on {{</w:t>
       </w:r>
       <w:proofErr w:type="spellStart"/>
       <w:r>
@@ -516,10 +583,8 @@
       <w:r>
         <w:t>The parties:</w:t>
       </w:r>
-      <w:r>
-        <w:tab/>
-        <w:t>The parties:</w:t>
-      </w:r>
+    </w:p>
+    <w:p>
       <w:r>
         <w:tab/>
         <w:t xml:space="preserve">The applicant </w:t>
@@ -557,6 +622,12 @@
           <w:b/>
         </w:rPr>
         <w:t>}}</w:t>
+      </w:r>
+      <w:r>
+        <w:rPr>
+          <w:b/>
+        </w:rPr>
+        <w:t xml:space="preserve"> </w:t>
       </w:r>
       <w:r>
         <w:t>{{</w:t>
@@ -591,226 +662,31 @@
       <w:tr>
         <w:tc>
           <w:tcPr>
-            <w:tcW w:w="9242" w:type="dxa"/>
-          </w:tcPr>
-          <w:p>
-            <w:r>
-              <w:t>{{respondents</w:t>
-            </w:r>
-            <w:proofErr w:type="gramStart"/>
-            <w:r>
-              <w:t>}}The</w:t>
-            </w:r>
-            <w:proofErr w:type="gramEnd"/>
-            <w:r>
-              <w:t xml:space="preserve"> [ordinal] respondent is [name], the [relationship], represented by [representative]</w:t>
+            <w:tcW w:w="9026" w:type="dxa"/>
+          </w:tcPr>
+          <w:p>
+            <w:r>
+              <w:t>{{respondents}}The [ordinal] respondent is [name], the [relationship]</w:t>
+            </w:r>
+            <w:r>
+              <w:t xml:space="preserve"> </w:t>
+            </w:r>
+            <w:r>
+              <w:t>[</w:t>
+            </w:r>
+            <w:proofErr w:type="spellStart"/>
+            <w:r>
+              <w:t>representativeClause</w:t>
+            </w:r>
+            <w:proofErr w:type="spellEnd"/>
+            <w:r>
+              <w:t>]</w:t>
             </w:r>
           </w:p>
         </w:tc>
       </w:tr>
     </w:tbl>
     <w:p/>
-    <w:p>
-      <w:r>
-        <w:t>The respondents are:</w:t>
-      </w:r>
-    </w:p>
-    <w:p>
-      <w:pPr>
-        <w:ind w:firstLine="720"/>
-      </w:pPr>
-      <w:r>
-        <w:t xml:space="preserve"> </w:t>
-      </w:r>
-      <w:r>
-        <w:rPr>
-          <w:b/>
-        </w:rPr>
-        <w:t>{{respondent1Name}}</w:t>
-      </w:r>
-    </w:p>
-    <w:p>
-      <w:pPr>
-        <w:ind w:firstLine="720"/>
-      </w:pPr>
-      <w:r>
-        <w:t>{{respondent1RelationshipClause}}</w:t>
-      </w:r>
-    </w:p>
-    <w:p>
-      <w:pPr>
-        <w:ind w:firstLine="720"/>
-      </w:pPr>
-      <w:r>
-        <w:t>{{respondent2RepresentativeName}}</w:t>
-      </w:r>
-    </w:p>
-    <w:p>
-      <w:pPr>
-        <w:ind w:firstLine="720"/>
-      </w:pPr>
-      <w:r>
-        <w:rPr>
-          <w:b/>
-        </w:rPr>
-        <w:t>{{respondent2Name}}</w:t>
-      </w:r>
-    </w:p>
-    <w:p>
-      <w:pPr>
-        <w:ind w:firstLine="720"/>
-      </w:pPr>
-      <w:r>
-        <w:t>{{respondent2RelationshipClause}}</w:t>
-      </w:r>
-    </w:p>
-    <w:p>
-      <w:pPr>
-        <w:ind w:firstLine="720"/>
-      </w:pPr>
-      <w:r>
-        <w:t>{{respondent2RepresentativeName}}</w:t>
-      </w:r>
-    </w:p>
-    <w:p>
-      <w:pPr>
-        <w:ind w:firstLine="720"/>
-      </w:pPr>
-      <w:r>
-        <w:rPr>
-          <w:b/>
-        </w:rPr>
-        <w:t>{{respondent3Name}}</w:t>
-      </w:r>
-    </w:p>
-    <w:p>
-      <w:pPr>
-        <w:ind w:firstLine="720"/>
-      </w:pPr>
-      <w:r>
-        <w:t>{{respondent3RelationshipClause}}</w:t>
-      </w:r>
-    </w:p>
-    <w:p>
-      <w:pPr>
-        <w:ind w:firstLine="720"/>
-      </w:pPr>
-      <w:r>
-        <w:t>{{respondent3RepresentativeName}}</w:t>
-      </w:r>
-    </w:p>
-    <w:p>
-      <w:pPr>
-        <w:jc w:val="center"/>
-      </w:pPr>
-    </w:p>
-    <w:p/>
-    <w:p>
-      <w:r>
-        <w:t>The child(ren):</w:t>
-      </w:r>
-    </w:p>
-    <w:tbl>
-      <w:tblPr>
-        <w:tblW w:w="0" w:type="auto"/>
-        <w:tblInd w:w="10" w:type="dxa"/>
-        <w:tblBorders>
-          <w:top w:val="single" w:sz="0" w:space="0" w:color="auto"/>
-          <w:left w:val="single" w:sz="0" w:space="0" w:color="auto"/>
-          <w:bottom w:val="single" w:sz="0" w:space="0" w:color="auto"/>
-          <w:right w:val="single" w:sz="0" w:space="0" w:color="auto"/>
-          <w:insideH w:val="single" w:sz="0" w:space="0" w:color="auto"/>
-          <w:insideV w:val="single" w:sz="0" w:space="0" w:color="auto"/>
-        </w:tblBorders>
-        <w:tblCellMar>
-          <w:left w:w="10" w:type="dxa"/>
-          <w:right w:w="10" w:type="dxa"/>
-        </w:tblCellMar>
-        <w:tblLook w:val="04A0" w:firstRow="1" w:lastRow="0" w:firstColumn="1" w:lastColumn="0" w:noHBand="0" w:noVBand="1"/>
-      </w:tblPr>
-      <w:tblGrid>
-        <w:gridCol w:w="3220"/>
-        <w:gridCol w:w="1050"/>
-        <w:gridCol w:w="1506"/>
-      </w:tblGrid>
-      <w:tr>
-        <w:tc>
-          <w:tcPr>
-            <w:tcW w:w="0" w:type="auto"/>
-          </w:tcPr>
-          <w:p>
-            <w:r>
-              <w:t>The full name(s) of the child(ren)</w:t>
-            </w:r>
-          </w:p>
-        </w:tc>
-        <w:tc>
-          <w:tcPr>
-            <w:tcW w:w="0" w:type="auto"/>
-          </w:tcPr>
-          <w:p>
-            <w:r>
-              <w:t>Boy or Girl</w:t>
-            </w:r>
-          </w:p>
-        </w:tc>
-        <w:tc>
-          <w:tcPr>
-            <w:tcW w:w="0" w:type="auto"/>
-          </w:tcPr>
-          <w:p>
-            <w:r>
-              <w:t>Date(s) of Birth</w:t>
-            </w:r>
-          </w:p>
-        </w:tc>
-      </w:tr>
-      <w:tr>
-        <w:tc>
-          <w:tcPr>
-            <w:tcW w:w="0" w:type="auto"/>
-          </w:tcPr>
-          <w:p>
-            <w:r>
-              <w:t>{{children</w:t>
-            </w:r>
-            <w:proofErr w:type="gramStart"/>
-            <w:r>
-              <w:t>}}[</w:t>
-            </w:r>
-            <w:proofErr w:type="spellStart"/>
-            <w:proofErr w:type="gramEnd"/>
-            <w:r>
-              <w:t>fullName</w:t>
-            </w:r>
-            <w:proofErr w:type="spellEnd"/>
-            <w:r>
-              <w:t>]</w:t>
-            </w:r>
-          </w:p>
-        </w:tc>
-        <w:tc>
-          <w:tcPr>
-            <w:tcW w:w="0" w:type="auto"/>
-          </w:tcPr>
-          <w:p>
-            <w:r>
-              <w:t>[gender]</w:t>
-            </w:r>
-          </w:p>
-        </w:tc>
-        <w:tc>
-          <w:tcPr>
-            <w:tcW w:w="0" w:type="auto"/>
-          </w:tcPr>
-          <w:p>
-            <w:r>
-              <w:t>[dob]</w:t>
-            </w:r>
-          </w:p>
-        </w:tc>
-      </w:tr>
-    </w:tbl>
     <w:p/>
     <w:sectPr>
       <w:pgSz w:w="11906" w:h="16838"/>

</xml_diff>

<commit_message>
FPVTL-1970 remove page 25 for custom order judge journey, fix order date formatting, add hearing page, add future hearing to template, add order made at hearing selector
</commit_message>
<xml_diff>
--- a/src/main/resources/templates/CustomOrderHeader.docx
+++ b/src/main/resources/templates/CustomOrderHeader.docx
@@ -666,7 +666,15 @@
           </w:tcPr>
           <w:p>
             <w:r>
-              <w:t>{{respondents}}The [ordinal] respondent is [name], the [relationship]</w:t>
+              <w:t>{{respondents</w:t>
+            </w:r>
+            <w:proofErr w:type="gramStart"/>
+            <w:r>
+              <w:t>}}The</w:t>
+            </w:r>
+            <w:proofErr w:type="gramEnd"/>
+            <w:r>
+              <w:t xml:space="preserve"> [ordinal] respondent is [name], the [relationship]</w:t>
             </w:r>
             <w:r>
               <w:t xml:space="preserve"> </w:t>
@@ -687,7 +695,19 @@
       </w:tr>
     </w:tbl>
     <w:p/>
-    <w:p/>
+    <w:p>
+      <w:r>
+        <w:t>{{</w:t>
+      </w:r>
+      <w:proofErr w:type="spellStart"/>
+      <w:r>
+        <w:t>futureHearingClause</w:t>
+      </w:r>
+      <w:proofErr w:type="spellEnd"/>
+      <w:r>
+        <w:t>}}</w:t>
+      </w:r>
+    </w:p>
     <w:sectPr>
       <w:pgSz w:w="11906" w:h="16838"/>
       <w:pgMar w:top="1440" w:right="1440" w:bottom="1440" w:left="1440" w:header="708" w:footer="708" w:gutter="0"/>

</xml_diff>

<commit_message>
FPVTL-1970 Auto-populate order fields from selected hearing
</commit_message>
<xml_diff>
--- a/src/main/resources/templates/CustomOrderHeader.docx
+++ b/src/main/resources/templates/CustomOrderHeader.docx
@@ -17,15 +17,17 @@
         <w:tblLook w:val="04A0" w:firstRow="1" w:lastRow="0" w:firstColumn="1" w:lastColumn="0" w:noHBand="0" w:noVBand="1"/>
       </w:tblPr>
       <w:tblGrid>
-        <w:gridCol w:w="1560"/>
-        <w:gridCol w:w="4446"/>
-        <w:gridCol w:w="3020"/>
+        <w:gridCol w:w="1563"/>
+        <w:gridCol w:w="4444"/>
+        <w:gridCol w:w="3019"/>
       </w:tblGrid>
       <w:tr>
-        <w:tc>
-          <w:tcPr>
-            <w:tcW w:w="1560" w:type="dxa"/>
-            <w:vMerge w:val="restart"/>
+        <w:trPr>
+          <w:trHeight w:val="1121"/>
+        </w:trPr>
+        <w:tc>
+          <w:tcPr>
+            <w:tcW w:w="1563" w:type="dxa"/>
           </w:tcPr>
           <w:p>
             <w:pPr>
@@ -39,10 +41,10 @@
                 <w:noProof/>
               </w:rPr>
               <w:drawing>
-                <wp:inline distT="0" distB="0" distL="0" distR="0" wp14:anchorId="01F02FA8" wp14:editId="3C088AB7">
-                  <wp:extent cx="746760" cy="622300"/>
-                  <wp:effectExtent l="0" t="0" r="2540" b="0"/>
-                  <wp:docPr id="1" name="Picture 1" descr="A black and white logo&#10;&#10;Description automatically generated"/>
+                <wp:inline distT="0" distB="0" distL="0" distR="0" wp14:anchorId="19327A42" wp14:editId="3562D081">
+                  <wp:extent cx="855573" cy="712381"/>
+                  <wp:effectExtent l="0" t="0" r="0" b="0"/>
+                  <wp:docPr id="2" name="Picture 2" descr="A black and white logo&#10;&#10;Description automatically generated"/>
                   <wp:cNvGraphicFramePr>
                     <a:graphicFrameLocks xmlns:a="http://schemas.openxmlformats.org/drawingml/2006/main" noChangeAspect="1"/>
                   </wp:cNvGraphicFramePr>
@@ -50,7 +52,7 @@
                     <a:graphicData uri="http://schemas.openxmlformats.org/drawingml/2006/picture">
                       <pic:pic xmlns:pic="http://schemas.openxmlformats.org/drawingml/2006/picture">
                         <pic:nvPicPr>
-                          <pic:cNvPr id="1" name="Picture 1" descr="A black and white logo&#10;&#10;Description automatically generated"/>
+                          <pic:cNvPr id="2" name="Picture 2" descr="A black and white logo&#10;&#10;Description automatically generated"/>
                           <pic:cNvPicPr/>
                         </pic:nvPicPr>
                         <pic:blipFill>
@@ -68,7 +70,7 @@
                         <pic:spPr>
                           <a:xfrm>
                             <a:off x="0" y="0"/>
-                            <a:ext cx="747107" cy="622589"/>
+                            <a:ext cx="950185" cy="791158"/>
                           </a:xfrm>
                           <a:prstGeom prst="rect">
                             <a:avLst/>
@@ -84,161 +86,135 @@
         </w:tc>
         <w:tc>
           <w:tcPr>
-            <w:tcW w:w="4446" w:type="dxa"/>
-          </w:tcPr>
-          <w:p>
-            <w:pPr>
-              <w:rPr>
+            <w:tcW w:w="4444" w:type="dxa"/>
+          </w:tcPr>
+          <w:p>
+            <w:pPr>
+              <w:rPr>
+                <w:rFonts w:ascii="Times New Roman" w:hAnsi="Times New Roman" w:cs="Times New Roman (Body CS)"/>
+                <w:sz w:val="32"/>
+                <w:szCs w:val="28"/>
+              </w:rPr>
+            </w:pPr>
+            <w:r>
+              <w:rPr>
+                <w:rFonts w:ascii="Times New Roman" w:hAnsi="Times New Roman" w:cs="Times New Roman (Body CS)"/>
+                <w:sz w:val="32"/>
+                <w:szCs w:val="28"/>
+              </w:rPr>
+              <w:t>In the Family Court</w:t>
+            </w:r>
+          </w:p>
+          <w:p>
+            <w:pPr>
+              <w:rPr>
+                <w:rFonts w:ascii="Times New Roman" w:hAnsi="Times New Roman" w:cs="Times New Roman (Body CS)"/>
+                <w:bCs/>
+                <w:sz w:val="32"/>
+                <w:szCs w:val="28"/>
+              </w:rPr>
+            </w:pPr>
+            <w:r>
+              <w:rPr>
+                <w:rFonts w:ascii="Times New Roman" w:hAnsi="Times New Roman" w:cs="Times New Roman (Body CS)"/>
+                <w:bCs/>
+                <w:sz w:val="32"/>
+                <w:szCs w:val="28"/>
+              </w:rPr>
+              <w:t xml:space="preserve">sitting at </w:t>
+            </w:r>
+            <w:r>
+              <w:rPr>
+                <w:rFonts w:ascii="Times New Roman" w:hAnsi="Times New Roman" w:cs="Times New Roman (Body CS)"/>
+                <w:bCs/>
+                <w:sz w:val="32"/>
+              </w:rPr>
+              <w:t>{{</w:t>
+            </w:r>
+            <w:proofErr w:type="spellStart"/>
+            <w:r>
+              <w:rPr>
+                <w:rFonts w:ascii="Times New Roman" w:hAnsi="Times New Roman" w:cs="Times New Roman (Body CS)"/>
                 <w:b/>
-                <w:sz w:val="28"/>
-                <w:szCs w:val="28"/>
-              </w:rPr>
-            </w:pPr>
-            <w:r>
-              <w:rPr>
+                <w:sz w:val="32"/>
+              </w:rPr>
+              <w:t>courtName</w:t>
+            </w:r>
+            <w:proofErr w:type="spellEnd"/>
+            <w:r>
+              <w:rPr>
+                <w:rFonts w:ascii="Times New Roman" w:hAnsi="Times New Roman" w:cs="Times New Roman (Body CS)"/>
+                <w:bCs/>
+                <w:sz w:val="32"/>
+              </w:rPr>
+              <w:t>}}</w:t>
+            </w:r>
+          </w:p>
+        </w:tc>
+        <w:tc>
+          <w:tcPr>
+            <w:tcW w:w="3019" w:type="dxa"/>
+          </w:tcPr>
+          <w:p>
+            <w:pPr>
+              <w:rPr>
+                <w:rFonts w:ascii="Times New Roman" w:hAnsi="Times New Roman" w:cs="Times New Roman (Body CS)"/>
+                <w:bCs/>
+                <w:sz w:val="32"/>
+              </w:rPr>
+            </w:pPr>
+            <w:r>
+              <w:rPr>
+                <w:rFonts w:ascii="Times New Roman" w:hAnsi="Times New Roman" w:cs="Times New Roman (Body CS)"/>
+                <w:bCs/>
+                <w:sz w:val="32"/>
+              </w:rPr>
+              <w:t>Case No:</w:t>
+            </w:r>
+          </w:p>
+          <w:p>
+            <w:pPr>
+              <w:rPr>
+                <w:rFonts w:ascii="Times New Roman" w:hAnsi="Times New Roman" w:cs="Times New Roman (Body CS)"/>
+                <w:bCs/>
+                <w:sz w:val="32"/>
+              </w:rPr>
+            </w:pPr>
+            <w:r>
+              <w:rPr>
+                <w:rFonts w:ascii="Times New Roman" w:hAnsi="Times New Roman" w:cs="Times New Roman (Body CS)"/>
+                <w:bCs/>
+                <w:sz w:val="32"/>
+              </w:rPr>
+              <w:t>{{</w:t>
+            </w:r>
+            <w:proofErr w:type="spellStart"/>
+            <w:r>
+              <w:rPr>
+                <w:rFonts w:ascii="Times New Roman" w:hAnsi="Times New Roman" w:cs="Times New Roman (Body CS)"/>
                 <w:b/>
-                <w:sz w:val="28"/>
-                <w:szCs w:val="28"/>
-              </w:rPr>
-              <w:t>In the Family Court</w:t>
-            </w:r>
-          </w:p>
-          <w:p>
-            <w:pPr>
-              <w:jc w:val="center"/>
-              <w:rPr>
-                <w:b/>
-              </w:rPr>
-            </w:pPr>
-          </w:p>
-        </w:tc>
-        <w:tc>
-          <w:tcPr>
-            <w:tcW w:w="3020" w:type="dxa"/>
-          </w:tcPr>
-          <w:p>
-            <w:pPr>
-              <w:rPr>
-                <w:b/>
+                <w:sz w:val="32"/>
+              </w:rPr>
+              <w:t>caseNumber</w:t>
+            </w:r>
+            <w:proofErr w:type="spellEnd"/>
+            <w:r>
+              <w:rPr>
+                <w:rFonts w:ascii="Times New Roman" w:hAnsi="Times New Roman" w:cs="Times New Roman (Body CS)"/>
                 <w:bCs/>
-              </w:rPr>
-            </w:pPr>
-            <w:r>
-              <w:rPr>
-                <w:b/>
+                <w:sz w:val="32"/>
+              </w:rPr>
+              <w:t>}}</w:t>
+            </w:r>
+          </w:p>
+          <w:p>
+            <w:pPr>
+              <w:rPr>
+                <w:rFonts w:cs="Times New Roman (Body CS)"/>
                 <w:bCs/>
-              </w:rPr>
-              <w:t>Case No</w:t>
-            </w:r>
-            <w:r>
-              <w:rPr>
-                <w:b/>
-                <w:bCs/>
-              </w:rPr>
-              <w:t>:</w:t>
-            </w:r>
-          </w:p>
-          <w:p>
-            <w:pPr>
-              <w:rPr>
-                <w:b/>
-                <w:bCs/>
-              </w:rPr>
-            </w:pPr>
-          </w:p>
-        </w:tc>
-      </w:tr>
-      <w:tr>
-        <w:tc>
-          <w:tcPr>
-            <w:tcW w:w="1560" w:type="dxa"/>
-            <w:vMerge/>
-          </w:tcPr>
-          <w:p>
-            <w:pPr>
-              <w:rPr>
-                <w:b/>
-              </w:rPr>
-            </w:pPr>
-          </w:p>
-        </w:tc>
-        <w:tc>
-          <w:tcPr>
-            <w:tcW w:w="4446" w:type="dxa"/>
-          </w:tcPr>
-          <w:p>
-            <w:pPr>
-              <w:rPr>
-                <w:b/>
-                <w:bCs/>
-              </w:rPr>
-            </w:pPr>
-            <w:r>
-              <w:rPr>
-                <w:b/>
-                <w:bCs/>
-              </w:rPr>
-              <w:t>{{</w:t>
-            </w:r>
-            <w:proofErr w:type="spellStart"/>
-            <w:r>
-              <w:rPr>
-                <w:b/>
-                <w:bCs/>
-              </w:rPr>
-              <w:t>courtName</w:t>
-            </w:r>
-            <w:proofErr w:type="spellEnd"/>
-            <w:r>
-              <w:rPr>
-                <w:b/>
-                <w:bCs/>
-              </w:rPr>
-              <w:t>}}</w:t>
-            </w:r>
-          </w:p>
-          <w:p>
-            <w:pPr>
-              <w:rPr>
-                <w:b/>
-              </w:rPr>
-            </w:pPr>
-          </w:p>
-        </w:tc>
-        <w:tc>
-          <w:tcPr>
-            <w:tcW w:w="3020" w:type="dxa"/>
-          </w:tcPr>
-          <w:p>
-            <w:pPr>
-              <w:rPr>
-                <w:b/>
-                <w:bCs/>
-              </w:rPr>
-            </w:pPr>
-            <w:r>
-              <w:rPr>
-                <w:b/>
-                <w:bCs/>
-              </w:rPr>
-              <w:t>{{</w:t>
-            </w:r>
-            <w:proofErr w:type="spellStart"/>
-            <w:r>
-              <w:rPr>
-                <w:b/>
-                <w:bCs/>
-              </w:rPr>
-              <w:t>caseNumber</w:t>
-            </w:r>
-            <w:proofErr w:type="spellEnd"/>
-            <w:r>
-              <w:rPr>
-                <w:b/>
-                <w:bCs/>
-              </w:rPr>
-              <w:t>}}</w:t>
-            </w:r>
+                <w:sz w:val="32"/>
+              </w:rPr>
+            </w:pPr>
           </w:p>
         </w:tc>
       </w:tr>
@@ -288,19 +264,27 @@
           <w:p>
             <w:pPr>
               <w:rPr>
+                <w:rFonts w:ascii="Times New Roman" w:hAnsi="Times New Roman" w:cs="Times New Roman (Body CS)"/>
                 <w:b/>
               </w:rPr>
             </w:pPr>
             <w:r>
               <w:rPr>
+                <w:rFonts w:ascii="Times New Roman" w:hAnsi="Times New Roman" w:cs="Times New Roman (Body CS)"/>
                 <w:b/>
               </w:rPr>
               <w:t>Order</w:t>
             </w:r>
           </w:p>
           <w:p>
-            <w:r>
-              <w:rPr>
+            <w:pPr>
+              <w:rPr>
+                <w:rFonts w:ascii="Times New Roman" w:hAnsi="Times New Roman" w:cs="Times New Roman (Body CS)"/>
+              </w:rPr>
+            </w:pPr>
+            <w:r>
+              <w:rPr>
+                <w:rFonts w:ascii="Times New Roman" w:hAnsi="Times New Roman" w:cs="Times New Roman (Body CS)"/>
                 <w:b/>
               </w:rPr>
               <w:t>{{</w:t>
@@ -308,6 +292,7 @@
             <w:proofErr w:type="spellStart"/>
             <w:r>
               <w:rPr>
+                <w:rFonts w:ascii="Times New Roman" w:hAnsi="Times New Roman" w:cs="Times New Roman (Body CS)"/>
                 <w:b/>
               </w:rPr>
               <w:t>orderName</w:t>
@@ -315,6 +300,7 @@
             <w:proofErr w:type="spellEnd"/>
             <w:r>
               <w:rPr>
+                <w:rFonts w:ascii="Times New Roman" w:hAnsi="Times New Roman" w:cs="Times New Roman (Body CS)"/>
                 <w:b/>
               </w:rPr>
               <w:t>}}</w:t>
@@ -336,7 +322,13 @@
               <w:top w:val="single" w:sz="4" w:space="0" w:color="000000"/>
             </w:tcBorders>
           </w:tcPr>
-          <w:p/>
+          <w:p>
+            <w:pPr>
+              <w:rPr>
+                <w:rFonts w:ascii="Times New Roman" w:hAnsi="Times New Roman" w:cs="Times New Roman (Body CS)"/>
+              </w:rPr>
+            </w:pPr>
+          </w:p>
         </w:tc>
         <w:tc>
           <w:tcPr>
@@ -345,7 +337,13 @@
               <w:top w:val="single" w:sz="4" w:space="0" w:color="000000"/>
             </w:tcBorders>
           </w:tcPr>
-          <w:p/>
+          <w:p>
+            <w:pPr>
+              <w:rPr>
+                <w:rFonts w:ascii="Times New Roman" w:hAnsi="Times New Roman" w:cs="Times New Roman (Body CS)"/>
+              </w:rPr>
+            </w:pPr>
+          </w:p>
         </w:tc>
         <w:tc>
           <w:tcPr>
@@ -354,7 +352,13 @@
               <w:top w:val="single" w:sz="4" w:space="0" w:color="000000"/>
             </w:tcBorders>
           </w:tcPr>
-          <w:p/>
+          <w:p>
+            <w:pPr>
+              <w:rPr>
+                <w:rFonts w:ascii="Times New Roman" w:hAnsi="Times New Roman" w:cs="Times New Roman (Body CS)"/>
+              </w:rPr>
+            </w:pPr>
+          </w:p>
         </w:tc>
       </w:tr>
       <w:tr>
@@ -369,7 +373,15 @@
             <w:tcW w:w="3118" w:type="dxa"/>
           </w:tcPr>
           <w:p>
-            <w:r>
+            <w:pPr>
+              <w:rPr>
+                <w:rFonts w:ascii="Times New Roman" w:hAnsi="Times New Roman" w:cs="Times New Roman (Body CS)"/>
+              </w:rPr>
+            </w:pPr>
+            <w:r>
+              <w:rPr>
+                <w:rFonts w:ascii="Times New Roman" w:hAnsi="Times New Roman" w:cs="Times New Roman (Body CS)"/>
+              </w:rPr>
               <w:t>The full name(s) of the child(ren)</w:t>
             </w:r>
           </w:p>
@@ -379,7 +391,15 @@
             <w:tcW w:w="2221" w:type="dxa"/>
           </w:tcPr>
           <w:p>
-            <w:r>
+            <w:pPr>
+              <w:rPr>
+                <w:rFonts w:ascii="Times New Roman" w:hAnsi="Times New Roman" w:cs="Times New Roman (Body CS)"/>
+              </w:rPr>
+            </w:pPr>
+            <w:r>
+              <w:rPr>
+                <w:rFonts w:ascii="Times New Roman" w:hAnsi="Times New Roman" w:cs="Times New Roman (Body CS)"/>
+              </w:rPr>
               <w:t>Sex</w:t>
             </w:r>
           </w:p>
@@ -389,7 +409,15 @@
             <w:tcW w:w="2253" w:type="dxa"/>
           </w:tcPr>
           <w:p>
-            <w:r>
+            <w:pPr>
+              <w:rPr>
+                <w:rFonts w:ascii="Times New Roman" w:hAnsi="Times New Roman" w:cs="Times New Roman (Body CS)"/>
+              </w:rPr>
+            </w:pPr>
+            <w:r>
+              <w:rPr>
+                <w:rFonts w:ascii="Times New Roman" w:hAnsi="Times New Roman" w:cs="Times New Roman (Body CS)"/>
+              </w:rPr>
               <w:t>Date(s) of Birth</w:t>
             </w:r>
           </w:p>
@@ -409,19 +437,37 @@
           <w:tcPr>
             <w:tcW w:w="3118" w:type="dxa"/>
           </w:tcPr>
-          <w:p/>
+          <w:p>
+            <w:pPr>
+              <w:rPr>
+                <w:rFonts w:ascii="Times New Roman" w:hAnsi="Times New Roman" w:cs="Times New Roman (Body CS)"/>
+              </w:rPr>
+            </w:pPr>
+          </w:p>
         </w:tc>
         <w:tc>
           <w:tcPr>
             <w:tcW w:w="2221" w:type="dxa"/>
           </w:tcPr>
-          <w:p/>
+          <w:p>
+            <w:pPr>
+              <w:rPr>
+                <w:rFonts w:ascii="Times New Roman" w:hAnsi="Times New Roman" w:cs="Times New Roman (Body CS)"/>
+              </w:rPr>
+            </w:pPr>
+          </w:p>
         </w:tc>
         <w:tc>
           <w:tcPr>
             <w:tcW w:w="2253" w:type="dxa"/>
           </w:tcPr>
-          <w:p/>
+          <w:p>
+            <w:pPr>
+              <w:rPr>
+                <w:rFonts w:ascii="Times New Roman" w:hAnsi="Times New Roman" w:cs="Times New Roman (Body CS)"/>
+              </w:rPr>
+            </w:pPr>
+          </w:p>
         </w:tc>
       </w:tr>
       <w:tr>
@@ -439,20 +485,37 @@
             <w:tcW w:w="3118" w:type="dxa"/>
           </w:tcPr>
           <w:p>
-            <w:r>
+            <w:pPr>
+              <w:rPr>
+                <w:rFonts w:ascii="Times New Roman" w:hAnsi="Times New Roman" w:cs="Times New Roman (Body CS)"/>
+              </w:rPr>
+            </w:pPr>
+            <w:r>
+              <w:rPr>
+                <w:rFonts w:ascii="Times New Roman" w:hAnsi="Times New Roman" w:cs="Times New Roman (Body CS)"/>
+              </w:rPr>
               <w:t>{{children</w:t>
             </w:r>
             <w:proofErr w:type="gramStart"/>
             <w:r>
+              <w:rPr>
+                <w:rFonts w:ascii="Times New Roman" w:hAnsi="Times New Roman" w:cs="Times New Roman (Body CS)"/>
+              </w:rPr>
               <w:t>}}[</w:t>
             </w:r>
             <w:proofErr w:type="spellStart"/>
             <w:proofErr w:type="gramEnd"/>
             <w:r>
+              <w:rPr>
+                <w:rFonts w:ascii="Times New Roman" w:hAnsi="Times New Roman" w:cs="Times New Roman (Body CS)"/>
+              </w:rPr>
               <w:t>fullName</w:t>
             </w:r>
             <w:proofErr w:type="spellEnd"/>
             <w:r>
+              <w:rPr>
+                <w:rFonts w:ascii="Times New Roman" w:hAnsi="Times New Roman" w:cs="Times New Roman (Body CS)"/>
+              </w:rPr>
               <w:t>]</w:t>
             </w:r>
           </w:p>
@@ -462,7 +525,15 @@
             <w:tcW w:w="2221" w:type="dxa"/>
           </w:tcPr>
           <w:p>
-            <w:r>
+            <w:pPr>
+              <w:rPr>
+                <w:rFonts w:ascii="Times New Roman" w:hAnsi="Times New Roman" w:cs="Times New Roman (Body CS)"/>
+              </w:rPr>
+            </w:pPr>
+            <w:r>
+              <w:rPr>
+                <w:rFonts w:ascii="Times New Roman" w:hAnsi="Times New Roman" w:cs="Times New Roman (Body CS)"/>
+              </w:rPr>
               <w:t>[gender]</w:t>
             </w:r>
           </w:p>
@@ -472,7 +543,15 @@
             <w:tcW w:w="2253" w:type="dxa"/>
           </w:tcPr>
           <w:p>
-            <w:r>
+            <w:pPr>
+              <w:rPr>
+                <w:rFonts w:ascii="Times New Roman" w:hAnsi="Times New Roman" w:cs="Times New Roman (Body CS)"/>
+              </w:rPr>
+            </w:pPr>
+            <w:r>
+              <w:rPr>
+                <w:rFonts w:ascii="Times New Roman" w:hAnsi="Times New Roman" w:cs="Times New Roman (Body CS)"/>
+              </w:rPr>
               <w:t>[dob]</w:t>
             </w:r>
           </w:p>
@@ -540,11 +619,20 @@
     <w:p/>
     <w:p/>
     <w:p>
-      <w:r>
+      <w:pPr>
+        <w:rPr>
+          <w:rFonts w:ascii="Times New Roman" w:hAnsi="Times New Roman" w:cs="Times New Roman (Body CS)"/>
+        </w:rPr>
+      </w:pPr>
+      <w:r>
+        <w:rPr>
+          <w:rFonts w:ascii="Times New Roman" w:hAnsi="Times New Roman" w:cs="Times New Roman (Body CS)"/>
+        </w:rPr>
         <w:t xml:space="preserve">Before </w:t>
       </w:r>
       <w:r>
         <w:rPr>
+          <w:rFonts w:ascii="Times New Roman" w:hAnsi="Times New Roman" w:cs="Times New Roman (Body CS)"/>
           <w:b/>
           <w:bCs/>
         </w:rPr>
@@ -553,6 +641,7 @@
       <w:proofErr w:type="spellStart"/>
       <w:r>
         <w:rPr>
+          <w:rFonts w:ascii="Times New Roman" w:hAnsi="Times New Roman" w:cs="Times New Roman (Body CS)"/>
           <w:b/>
           <w:bCs/>
         </w:rPr>
@@ -561,43 +650,82 @@
       <w:proofErr w:type="spellEnd"/>
       <w:r>
         <w:rPr>
+          <w:rFonts w:ascii="Times New Roman" w:hAnsi="Times New Roman" w:cs="Times New Roman (Body CS)"/>
           <w:b/>
           <w:bCs/>
         </w:rPr>
         <w:t>}}</w:t>
       </w:r>
       <w:r>
+        <w:rPr>
+          <w:rFonts w:ascii="Times New Roman" w:hAnsi="Times New Roman" w:cs="Times New Roman (Body CS)"/>
+        </w:rPr>
         <w:t xml:space="preserve"> on {{</w:t>
       </w:r>
       <w:proofErr w:type="spellStart"/>
       <w:r>
+        <w:rPr>
+          <w:rFonts w:ascii="Times New Roman" w:hAnsi="Times New Roman" w:cs="Times New Roman (Body CS)"/>
+        </w:rPr>
         <w:t>orderDate</w:t>
       </w:r>
       <w:proofErr w:type="spellEnd"/>
       <w:r>
+        <w:rPr>
+          <w:rFonts w:ascii="Times New Roman" w:hAnsi="Times New Roman" w:cs="Times New Roman (Body CS)"/>
+        </w:rPr>
         <w:t>}} at a hearing.</w:t>
-      </w:r>
-    </w:p>
-    <w:p/>
-    <w:p>
-      <w:r>
-        <w:t>The parties:</w:t>
       </w:r>
     </w:p>
     <w:p>
-      <w:r>
+      <w:pPr>
+        <w:rPr>
+          <w:rFonts w:ascii="Times New Roman" w:hAnsi="Times New Roman" w:cs="Times New Roman (Body CS)"/>
+        </w:rPr>
+      </w:pPr>
+    </w:p>
+    <w:p>
+      <w:pPr>
+        <w:rPr>
+          <w:rFonts w:ascii="Times New Roman" w:hAnsi="Times New Roman" w:cs="Times New Roman (Body CS)"/>
+        </w:rPr>
+      </w:pPr>
+      <w:r>
+        <w:rPr>
+          <w:rFonts w:ascii="Times New Roman" w:hAnsi="Times New Roman" w:cs="Times New Roman (Body CS)"/>
+        </w:rPr>
+        <w:t>The parties:</w:t>
+      </w:r>
+    </w:p>
+    <w:p>
+      <w:pPr>
+        <w:rPr>
+          <w:rFonts w:ascii="Times New Roman" w:hAnsi="Times New Roman" w:cs="Times New Roman (Body CS)"/>
+        </w:rPr>
+      </w:pPr>
+      <w:r>
+        <w:rPr>
+          <w:rFonts w:ascii="Times New Roman" w:hAnsi="Times New Roman" w:cs="Times New Roman (Body CS)"/>
+        </w:rPr>
         <w:tab/>
         <w:t xml:space="preserve">The applicant </w:t>
       </w:r>
       <w:proofErr w:type="gramStart"/>
       <w:r>
+        <w:rPr>
+          <w:rFonts w:ascii="Times New Roman" w:hAnsi="Times New Roman" w:cs="Times New Roman (Body CS)"/>
+        </w:rPr>
         <w:t>is</w:t>
       </w:r>
       <w:r>
+        <w:rPr>
+          <w:rFonts w:ascii="Times New Roman" w:hAnsi="Times New Roman" w:cs="Times New Roman (Body CS)"/>
+        </w:rPr>
         <w:t xml:space="preserve">  </w:t>
       </w:r>
       <w:r>
         <w:rPr>
+          <w:rFonts w:ascii="Times New Roman" w:hAnsi="Times New Roman" w:cs="Times New Roman (Body CS)"/>
           <w:b/>
         </w:rPr>
         <w:t>{</w:t>
@@ -605,6 +733,7 @@
       <w:proofErr w:type="gramEnd"/>
       <w:r>
         <w:rPr>
+          <w:rFonts w:ascii="Times New Roman" w:hAnsi="Times New Roman" w:cs="Times New Roman (Body CS)"/>
           <w:b/>
         </w:rPr>
         <w:t>{</w:t>
@@ -612,6 +741,7 @@
       <w:proofErr w:type="spellStart"/>
       <w:r>
         <w:rPr>
+          <w:rFonts w:ascii="Times New Roman" w:hAnsi="Times New Roman" w:cs="Times New Roman (Body CS)"/>
           <w:b/>
         </w:rPr>
         <w:t>applicantName</w:t>
@@ -619,29 +749,46 @@
       <w:proofErr w:type="spellEnd"/>
       <w:r>
         <w:rPr>
+          <w:rFonts w:ascii="Times New Roman" w:hAnsi="Times New Roman" w:cs="Times New Roman (Body CS)"/>
           <w:b/>
         </w:rPr>
         <w:t>}}</w:t>
       </w:r>
       <w:r>
         <w:rPr>
+          <w:rFonts w:ascii="Times New Roman" w:hAnsi="Times New Roman" w:cs="Times New Roman (Body CS)"/>
           <w:b/>
         </w:rPr>
         <w:t xml:space="preserve"> </w:t>
       </w:r>
       <w:r>
+        <w:rPr>
+          <w:rFonts w:ascii="Times New Roman" w:hAnsi="Times New Roman" w:cs="Times New Roman (Body CS)"/>
+        </w:rPr>
         <w:t>{{</w:t>
       </w:r>
       <w:proofErr w:type="spellStart"/>
       <w:r>
+        <w:rPr>
+          <w:rFonts w:ascii="Times New Roman" w:hAnsi="Times New Roman" w:cs="Times New Roman (Body CS)"/>
+        </w:rPr>
         <w:t>applicantRepresentativeClause</w:t>
       </w:r>
       <w:proofErr w:type="spellEnd"/>
       <w:r>
+        <w:rPr>
+          <w:rFonts w:ascii="Times New Roman" w:hAnsi="Times New Roman" w:cs="Times New Roman (Body CS)"/>
+        </w:rPr>
         <w:t>}}</w:t>
       </w:r>
     </w:p>
-    <w:p/>
+    <w:p>
+      <w:pPr>
+        <w:rPr>
+          <w:rFonts w:ascii="Times New Roman" w:hAnsi="Times New Roman" w:cs="Times New Roman (Body CS)"/>
+        </w:rPr>
+      </w:pPr>
+    </w:p>
     <w:tbl>
       <w:tblPr>
         <w:tblStyle w:val="TableGrid"/>
@@ -665,46 +812,106 @@
             <w:tcW w:w="9026" w:type="dxa"/>
           </w:tcPr>
           <w:p>
-            <w:r>
+            <w:pPr>
+              <w:rPr>
+                <w:rFonts w:ascii="Times New Roman" w:hAnsi="Times New Roman" w:cs="Times New Roman (Body CS)"/>
+              </w:rPr>
+            </w:pPr>
+            <w:r>
+              <w:rPr>
+                <w:rFonts w:ascii="Times New Roman" w:hAnsi="Times New Roman" w:cs="Times New Roman (Body CS)"/>
+              </w:rPr>
               <w:t>{{respondents</w:t>
             </w:r>
             <w:proofErr w:type="gramStart"/>
             <w:r>
+              <w:rPr>
+                <w:rFonts w:ascii="Times New Roman" w:hAnsi="Times New Roman" w:cs="Times New Roman (Body CS)"/>
+              </w:rPr>
               <w:t>}}The</w:t>
             </w:r>
             <w:proofErr w:type="gramEnd"/>
             <w:r>
-              <w:t xml:space="preserve"> [ordinal] respondent is [name], the [relationship]</w:t>
-            </w:r>
-            <w:r>
+              <w:rPr>
+                <w:rFonts w:ascii="Times New Roman" w:hAnsi="Times New Roman" w:cs="Times New Roman (Body CS)"/>
+              </w:rPr>
+              <w:t xml:space="preserve"> [ordinal] respondent is [</w:t>
+            </w:r>
+            <w:r>
+              <w:rPr>
+                <w:rFonts w:ascii="Times New Roman" w:hAnsi="Times New Roman" w:cs="Times New Roman (Body CS)"/>
+                <w:b/>
+                <w:bCs/>
+              </w:rPr>
+              <w:t>name</w:t>
+            </w:r>
+            <w:r>
+              <w:rPr>
+                <w:rFonts w:ascii="Times New Roman" w:hAnsi="Times New Roman" w:cs="Times New Roman (Body CS)"/>
+              </w:rPr>
+              <w:t>], the [relationship]</w:t>
+            </w:r>
+            <w:r>
+              <w:rPr>
+                <w:rFonts w:ascii="Times New Roman" w:hAnsi="Times New Roman" w:cs="Times New Roman (Body CS)"/>
+              </w:rPr>
               <w:t xml:space="preserve"> </w:t>
             </w:r>
             <w:r>
+              <w:rPr>
+                <w:rFonts w:ascii="Times New Roman" w:hAnsi="Times New Roman" w:cs="Times New Roman (Body CS)"/>
+              </w:rPr>
               <w:t>[</w:t>
             </w:r>
             <w:proofErr w:type="spellStart"/>
             <w:r>
+              <w:rPr>
+                <w:rFonts w:ascii="Times New Roman" w:hAnsi="Times New Roman" w:cs="Times New Roman (Body CS)"/>
+              </w:rPr>
               <w:t>representativeClause</w:t>
             </w:r>
             <w:proofErr w:type="spellEnd"/>
             <w:r>
+              <w:rPr>
+                <w:rFonts w:ascii="Times New Roman" w:hAnsi="Times New Roman" w:cs="Times New Roman (Body CS)"/>
+              </w:rPr>
               <w:t>]</w:t>
             </w:r>
           </w:p>
         </w:tc>
       </w:tr>
     </w:tbl>
-    <w:p/>
     <w:p>
-      <w:r>
+      <w:pPr>
+        <w:rPr>
+          <w:rFonts w:ascii="Times New Roman" w:hAnsi="Times New Roman" w:cs="Times New Roman (Body CS)"/>
+        </w:rPr>
+      </w:pPr>
+    </w:p>
+    <w:p>
+      <w:pPr>
+        <w:rPr>
+          <w:rFonts w:ascii="Times New Roman" w:hAnsi="Times New Roman" w:cs="Times New Roman (Body CS)"/>
+        </w:rPr>
+      </w:pPr>
+      <w:r>
+        <w:rPr>
+          <w:rFonts w:ascii="Times New Roman" w:hAnsi="Times New Roman" w:cs="Times New Roman (Body CS)"/>
+        </w:rPr>
         <w:t>{{</w:t>
       </w:r>
       <w:proofErr w:type="spellStart"/>
       <w:r>
+        <w:rPr>
+          <w:rFonts w:ascii="Times New Roman" w:hAnsi="Times New Roman" w:cs="Times New Roman (Body CS)"/>
+        </w:rPr>
         <w:t>futureHearingClause</w:t>
       </w:r>
       <w:proofErr w:type="spellEnd"/>
       <w:r>
+        <w:rPr>
+          <w:rFonts w:ascii="Times New Roman" w:hAnsi="Times New Roman" w:cs="Times New Roman (Body CS)"/>
+        </w:rPr>
         <w:t>}}</w:t>
       </w:r>
     </w:p>

</xml_diff>

<commit_message>
FPVTL-2249 adding C43 and c21 extra fields on page 5
</commit_message>
<xml_diff>
--- a/src/main/resources/templates/CustomOrderHeader.docx
+++ b/src/main/resources/templates/CustomOrderHeader.docx
@@ -905,6 +905,40 @@
         <w:rPr>
           <w:rFonts w:ascii="Times New Roman" w:hAnsi="Times New Roman" w:cs="Times New Roman (Body CS)"/>
         </w:rPr>
+        <w:t>appointedGuardianClause</w:t>
+      </w:r>
+      <w:proofErr w:type="spellEnd"/>
+      <w:r>
+        <w:rPr>
+          <w:rFonts w:ascii="Times New Roman" w:hAnsi="Times New Roman" w:cs="Times New Roman (Body CS)"/>
+        </w:rPr>
+        <w:t>}}</w:t>
+      </w:r>
+    </w:p>
+    <w:p>
+      <w:pPr>
+        <w:rPr>
+          <w:rFonts w:ascii="Times New Roman" w:hAnsi="Times New Roman" w:cs="Times New Roman (Body CS)"/>
+        </w:rPr>
+      </w:pPr>
+    </w:p>
+    <w:p>
+      <w:pPr>
+        <w:rPr>
+          <w:rFonts w:ascii="Times New Roman" w:hAnsi="Times New Roman" w:cs="Times New Roman (Body CS)"/>
+        </w:rPr>
+      </w:pPr>
+      <w:r>
+        <w:rPr>
+          <w:rFonts w:ascii="Times New Roman" w:hAnsi="Times New Roman" w:cs="Times New Roman (Body CS)"/>
+        </w:rPr>
+        <w:t>{{</w:t>
+      </w:r>
+      <w:proofErr w:type="spellStart"/>
+      <w:r>
+        <w:rPr>
+          <w:rFonts w:ascii="Times New Roman" w:hAnsi="Times New Roman" w:cs="Times New Roman (Body CS)"/>
+        </w:rPr>
         <w:t>futureHearingClause</w:t>
       </w:r>
       <w:proofErr w:type="spellEnd"/>
@@ -914,6 +948,13 @@
         </w:rPr>
         <w:t>}}</w:t>
       </w:r>
+    </w:p>
+    <w:p>
+      <w:pPr>
+        <w:rPr>
+          <w:rFonts w:ascii="Times New Roman" w:hAnsi="Times New Roman" w:cs="Times New Roman (Body CS)"/>
+        </w:rPr>
+      </w:pPr>
     </w:p>
     <w:sectPr>
       <w:pgSz w:w="11906" w:h="16838"/>

</xml_diff>